<commit_message>
TSSP & Light System Devlopments
</commit_message>
<xml_diff>
--- a/2026 (RCJ Lightweight Soccer and Open Soccer)/Documentation/Hyperion Plan 2026.docx
+++ b/2026 (RCJ Lightweight Soccer and Open Soccer)/Documentation/Hyperion Plan 2026.docx
@@ -8013,7 +8013,6 @@
       <w:bookmarkStart w:id="0" w:name="_Toc213782701"/>
       <w:bookmarkStart w:id="1" w:name="_Toc212536818"/>
       <w:r>
-        <w:lastRenderedPageBreak/>
         <w:t>Abstract</w:t>
       </w:r>
       <w:bookmarkEnd w:id="0"/>
@@ -8208,7 +8207,6 @@
       </w:pPr>
       <w:bookmarkStart w:id="4" w:name="_Toc213782704"/>
       <w:r>
-        <w:lastRenderedPageBreak/>
         <w:t>Software Role</w:t>
       </w:r>
       <w:bookmarkEnd w:id="4"/>
@@ -8903,7 +8901,6 @@
           </w:tcPr>
           <w:p>
             <w:r>
-              <w:lastRenderedPageBreak/>
               <w:t>PID</w:t>
             </w:r>
           </w:p>
@@ -9958,14 +9955,7 @@
         <w:rPr>
           <w:rFonts w:ascii="Aptos" w:eastAsia="Aptos" w:hAnsi="Aptos" w:cs="Aptos"/>
         </w:rPr>
-        <w:t xml:space="preserve"> Since the competition ball is orange, one option is to use a vision-based system such </w:t>
-      </w:r>
-      <w:r>
-        <w:rPr>
-          <w:rFonts w:ascii="Aptos" w:eastAsia="Aptos" w:hAnsi="Aptos" w:cs="Aptos"/>
-        </w:rPr>
-        <w:lastRenderedPageBreak/>
-        <w:t xml:space="preserve">as the </w:t>
+        <w:t xml:space="preserve"> Since the competition ball is orange, one option is to use a vision-based system such as the </w:t>
       </w:r>
       <w:proofErr w:type="spellStart"/>
       <w:r>
@@ -10466,7 +10456,6 @@
         <w:pStyle w:val="Heading4"/>
       </w:pPr>
       <w:r>
-        <w:lastRenderedPageBreak/>
         <w:t>Background Research</w:t>
       </w:r>
     </w:p>
@@ -10489,9 +10478,8 @@
     </w:p>
     <w:tbl>
       <w:tblPr>
-        <w:tblStyle w:val="GridTable5Dark-Accent2"/>
+        <w:tblStyle w:val="GridTable1Light"/>
         <w:tblW w:w="14029" w:type="dxa"/>
-        <w:tblInd w:w="5" w:type="dxa"/>
         <w:tblLayout w:type="fixed"/>
         <w:tblLook w:val="04A0" w:firstRow="1" w:lastRow="0" w:firstColumn="1" w:lastColumn="0" w:noHBand="0" w:noVBand="1"/>
       </w:tblPr>
@@ -10571,14 +10559,8 @@
           <w:p>
             <w:pPr>
               <w:jc w:val="center"/>
-              <w:rPr>
-                <w:color w:val="auto"/>
-              </w:rPr>
-            </w:pPr>
-            <w:r>
-              <w:rPr>
-                <w:color w:val="auto"/>
-              </w:rPr>
+            </w:pPr>
+            <w:r>
               <w:t>Cases Orbit</w:t>
             </w:r>
           </w:p>
@@ -10725,14 +10707,8 @@
           <w:p>
             <w:pPr>
               <w:jc w:val="center"/>
-              <w:rPr>
-                <w:color w:val="auto"/>
-              </w:rPr>
-            </w:pPr>
-            <w:r>
-              <w:rPr>
-                <w:color w:val="auto"/>
-              </w:rPr>
+            </w:pPr>
+            <w:r>
               <w:t>Fixed Offset Orbit</w:t>
             </w:r>
           </w:p>
@@ -10879,28 +10855,16 @@
           <w:p>
             <w:pPr>
               <w:jc w:val="center"/>
-              <w:rPr>
-                <w:color w:val="auto"/>
-              </w:rPr>
-            </w:pPr>
-            <w:r>
-              <w:rPr>
-                <w:color w:val="auto"/>
-              </w:rPr>
+            </w:pPr>
+            <w:r>
               <w:t>Exponential</w:t>
             </w:r>
           </w:p>
           <w:p>
             <w:pPr>
               <w:jc w:val="center"/>
-              <w:rPr>
-                <w:color w:val="auto"/>
-              </w:rPr>
-            </w:pPr>
-            <w:r>
-              <w:rPr>
-                <w:color w:val="auto"/>
-              </w:rPr>
+            </w:pPr>
+            <w:r>
               <w:t>Polynomial Orbit</w:t>
             </w:r>
           </w:p>
@@ -11038,14 +11002,8 @@
           <w:p>
             <w:pPr>
               <w:jc w:val="center"/>
-              <w:rPr>
-                <w:color w:val="auto"/>
-              </w:rPr>
-            </w:pPr>
-            <w:r>
-              <w:rPr>
-                <w:color w:val="auto"/>
-              </w:rPr>
+            </w:pPr>
+            <w:r>
               <w:t>PID Orbit</w:t>
             </w:r>
           </w:p>
@@ -11216,7 +11174,6 @@
         <w:pStyle w:val="Heading4"/>
       </w:pPr>
       <w:r>
-        <w:lastRenderedPageBreak/>
         <w:t>Requirements</w:t>
       </w:r>
     </w:p>
@@ -11642,7 +11599,6 @@
         <w:pStyle w:val="Heading4"/>
       </w:pPr>
       <w:r>
-        <w:lastRenderedPageBreak/>
         <w:t>Background Research</w:t>
       </w:r>
     </w:p>
@@ -12241,7 +12197,6 @@
         <w:pStyle w:val="Heading4"/>
       </w:pPr>
       <w:r>
-        <w:lastRenderedPageBreak/>
         <w:t>Requirements</w:t>
       </w:r>
     </w:p>
@@ -12604,7 +12559,6 @@
         <w:rPr>
           <w:rFonts w:ascii="Aptos" w:eastAsia="Aptos" w:hAnsi="Aptos" w:cs="Aptos"/>
         </w:rPr>
-        <w:lastRenderedPageBreak/>
         <w:t xml:space="preserve">A common approach to detecting white lines involves </w:t>
       </w:r>
       <w:r>
@@ -13272,7 +13226,6 @@
       <w:bookmarkStart w:id="36" w:name="_Toc212536834"/>
       <w:bookmarkStart w:id="37" w:name="_Toc213782721"/>
       <w:r>
-        <w:lastRenderedPageBreak/>
         <w:t>4. Camera Library (</w:t>
       </w:r>
       <w:proofErr w:type="spellStart"/>
@@ -13621,7 +13574,6 @@
         </w:numPr>
       </w:pPr>
       <w:r>
-        <w:lastRenderedPageBreak/>
         <w:t>Blue X</w:t>
       </w:r>
     </w:p>
@@ -14393,11 +14345,7 @@
               <w:t>variable</w:t>
             </w:r>
             <w:r>
-              <w:t xml:space="preserve"> based on what is </w:t>
-            </w:r>
-            <w:r>
-              <w:lastRenderedPageBreak/>
-              <w:t xml:space="preserve">done in the </w:t>
+              <w:t xml:space="preserve"> based on what is done in the </w:t>
             </w:r>
             <w:proofErr w:type="spellStart"/>
             <w:r>
@@ -14458,7 +14406,6 @@
                 <w:b w:val="0"/>
                 <w:bCs w:val="0"/>
               </w:rPr>
-              <w:lastRenderedPageBreak/>
               <w:t>calculate_</w:t>
             </w:r>
             <w:r>
@@ -15261,7 +15208,6 @@
         <w:pStyle w:val="Heading4"/>
       </w:pPr>
       <w:r>
-        <w:lastRenderedPageBreak/>
         <w:t>Background Research</w:t>
       </w:r>
     </w:p>
@@ -15711,11 +15657,7 @@
               <w:cnfStyle w:val="000000000000" w:firstRow="0" w:lastRow="0" w:firstColumn="0" w:lastColumn="0" w:oddVBand="0" w:evenVBand="0" w:oddHBand="0" w:evenHBand="0" w:firstRowFirstColumn="0" w:firstRowLastColumn="0" w:lastRowFirstColumn="0" w:lastRowLastColumn="0"/>
             </w:pPr>
             <w:r>
-              <w:t xml:space="preserve">If a robot can see the opponent goal and the goal heading is generally forward from it, prefer that robot as </w:t>
-            </w:r>
-            <w:r>
-              <w:lastRenderedPageBreak/>
-              <w:t>attacker. The other becomes the defender by default.</w:t>
+              <w:t>If a robot can see the opponent goal and the goal heading is generally forward from it, prefer that robot as attacker. The other becomes the defender by default.</w:t>
             </w:r>
           </w:p>
         </w:tc>
@@ -15733,7 +15675,6 @@
               <w:cnfStyle w:val="000000000000" w:firstRow="0" w:lastRow="0" w:firstColumn="0" w:lastColumn="0" w:oddVBand="0" w:evenVBand="0" w:oddHBand="0" w:evenHBand="0" w:firstRowFirstColumn="0" w:firstRowLastColumn="0" w:lastRowFirstColumn="0" w:lastRowLastColumn="0"/>
             </w:pPr>
             <w:r>
-              <w:lastRenderedPageBreak/>
               <w:t>Encourages intelligent play by choosing robots that are well-positioned to score.</w:t>
             </w:r>
           </w:p>
@@ -15747,7 +15688,6 @@
               <w:cnfStyle w:val="000000000000" w:firstRow="0" w:lastRow="0" w:firstColumn="0" w:lastColumn="0" w:oddVBand="0" w:evenVBand="0" w:oddHBand="0" w:evenHBand="0" w:firstRowFirstColumn="0" w:firstRowLastColumn="0" w:lastRowFirstColumn="0" w:lastRowLastColumn="0"/>
             </w:pPr>
             <w:r>
-              <w:lastRenderedPageBreak/>
               <w:t>Prevents attackers moving in the wrong direction.</w:t>
             </w:r>
           </w:p>
@@ -15792,7 +15732,6 @@
               <w:cnfStyle w:val="000000000000" w:firstRow="0" w:lastRow="0" w:firstColumn="0" w:lastColumn="0" w:oddVBand="0" w:evenVBand="0" w:oddHBand="0" w:evenHBand="0" w:firstRowFirstColumn="0" w:firstRowLastColumn="0" w:lastRowFirstColumn="0" w:lastRowLastColumn="0"/>
             </w:pPr>
             <w:r>
-              <w:lastRenderedPageBreak/>
               <w:t>Goal detection can be inconsistent under lighting changes.</w:t>
             </w:r>
           </w:p>
@@ -15806,7 +15745,6 @@
               <w:cnfStyle w:val="000000000000" w:firstRow="0" w:lastRow="0" w:firstColumn="0" w:lastColumn="0" w:oddVBand="0" w:evenVBand="0" w:oddHBand="0" w:evenHBand="0" w:firstRowFirstColumn="0" w:firstRowLastColumn="0" w:lastRowFirstColumn="0" w:lastRowLastColumn="0"/>
             </w:pPr>
             <w:r>
-              <w:lastRenderedPageBreak/>
               <w:t>May fail if the goal is blocked or temporarily useless.</w:t>
             </w:r>
           </w:p>
@@ -15833,7 +15771,6 @@
               <w:cnfStyle w:val="000000000000" w:firstRow="0" w:lastRow="0" w:firstColumn="0" w:lastColumn="0" w:oddVBand="0" w:evenVBand="0" w:oddHBand="0" w:evenHBand="0" w:firstRowFirstColumn="0" w:firstRowLastColumn="0" w:lastRowFirstColumn="0" w:lastRowLastColumn="0"/>
             </w:pPr>
             <w:r>
-              <w:lastRenderedPageBreak/>
               <w:t>Ball Direction Attack Cone</w:t>
             </w:r>
           </w:p>
@@ -15847,7 +15784,6 @@
               <w:cnfStyle w:val="000000000000" w:firstRow="0" w:lastRow="0" w:firstColumn="0" w:lastColumn="0" w:oddVBand="0" w:evenVBand="0" w:oddHBand="0" w:evenHBand="0" w:firstRowFirstColumn="0" w:firstRowLastColumn="0" w:lastRowFirstColumn="0" w:lastRowLastColumn="0"/>
             </w:pPr>
             <w:r>
-              <w:lastRenderedPageBreak/>
               <w:t>Distance-from-own-goal Fallback</w:t>
             </w:r>
           </w:p>
@@ -15864,7 +15800,6 @@
               <w:jc w:val="center"/>
             </w:pPr>
             <w:r>
-              <w:lastRenderedPageBreak/>
               <w:t>Distance-from-own-goal Fallback</w:t>
             </w:r>
           </w:p>
@@ -16190,7 +16125,6 @@
         <w:pStyle w:val="Heading4"/>
       </w:pPr>
       <w:r>
-        <w:lastRenderedPageBreak/>
         <w:t>Requirements</w:t>
       </w:r>
     </w:p>
@@ -16641,7 +16575,6 @@
           <w:b/>
           <w:bCs/>
         </w:rPr>
-        <w:lastRenderedPageBreak/>
         <w:t>Defender:</w:t>
       </w:r>
       <w:r>
@@ -17016,7 +16949,6 @@
           </w:tcPr>
           <w:p>
             <w:r>
-              <w:lastRenderedPageBreak/>
               <w:t>Name</w:t>
             </w:r>
           </w:p>
@@ -17671,7 +17603,6 @@
         </w:numPr>
       </w:pPr>
       <w:r>
-        <w:lastRenderedPageBreak/>
         <w:t xml:space="preserve">Error Resistance and Noise Handling (Ignore any data </w:t>
       </w:r>
       <w:r>
@@ -17924,7 +17855,6 @@
     </w:p>
     <w:p>
       <w:r>
-        <w:lastRenderedPageBreak/>
         <w:t>There will be a few main functions inside the library, the following table describes these.</w:t>
       </w:r>
     </w:p>
@@ -18601,7 +18531,6 @@
       <w:bookmarkStart w:id="62" w:name="_Toc212536847"/>
       <w:bookmarkStart w:id="63" w:name="_Toc213782734"/>
       <w:r>
-        <w:lastRenderedPageBreak/>
         <w:t xml:space="preserve">7. </w:t>
       </w:r>
       <w:r>
@@ -19059,7 +18988,6 @@
                 <w:b w:val="0"/>
                 <w:bCs w:val="0"/>
               </w:rPr>
-              <w:lastRenderedPageBreak/>
               <w:t>fire</w:t>
             </w:r>
             <w:r>
@@ -19396,7 +19324,6 @@
       <w:bookmarkStart w:id="86" w:name="_Toc212536859"/>
       <w:bookmarkStart w:id="87" w:name="_Toc213782746"/>
       <w:r>
-        <w:lastRenderedPageBreak/>
         <w:t>Background Research</w:t>
       </w:r>
       <w:bookmarkEnd w:id="86"/>
@@ -19962,7 +19889,7 @@
     </w:p>
     <w:tbl>
       <w:tblPr>
-        <w:tblStyle w:val="GridTable6Colorful"/>
+        <w:tblStyle w:val="GridTable1Light"/>
         <w:tblW w:w="14029" w:type="dxa"/>
         <w:tblLook w:val="04A0" w:firstRow="1" w:lastRow="0" w:firstColumn="1" w:lastColumn="0" w:noHBand="0" w:noVBand="1"/>
       </w:tblPr>
@@ -19982,6 +19909,9 @@
             <w:tcW w:w="1555" w:type="dxa"/>
           </w:tcPr>
           <w:p>
+            <w:pPr>
+              <w:jc w:val="center"/>
+            </w:pPr>
             <w:r>
               <w:t>Strategy</w:t>
             </w:r>
@@ -19993,6 +19923,7 @@
           </w:tcPr>
           <w:p>
             <w:pPr>
+              <w:jc w:val="center"/>
               <w:cnfStyle w:val="100000000000" w:firstRow="1" w:lastRow="0" w:firstColumn="0" w:lastColumn="0" w:oddVBand="0" w:evenVBand="0" w:oddHBand="0" w:evenHBand="0" w:firstRowFirstColumn="0" w:firstRowLastColumn="0" w:lastRowFirstColumn="0" w:lastRowLastColumn="0"/>
             </w:pPr>
             <w:r>
@@ -20006,6 +19937,7 @@
           </w:tcPr>
           <w:p>
             <w:pPr>
+              <w:jc w:val="center"/>
               <w:cnfStyle w:val="100000000000" w:firstRow="1" w:lastRow="0" w:firstColumn="0" w:lastColumn="0" w:oddVBand="0" w:evenVBand="0" w:oddHBand="0" w:evenHBand="0" w:firstRowFirstColumn="0" w:firstRowLastColumn="0" w:lastRowFirstColumn="0" w:lastRowLastColumn="0"/>
             </w:pPr>
             <w:r>
@@ -20019,6 +19951,7 @@
           </w:tcPr>
           <w:p>
             <w:pPr>
+              <w:jc w:val="center"/>
               <w:cnfStyle w:val="100000000000" w:firstRow="1" w:lastRow="0" w:firstColumn="0" w:lastColumn="0" w:oddVBand="0" w:evenVBand="0" w:oddHBand="0" w:evenHBand="0" w:firstRowFirstColumn="0" w:firstRowLastColumn="0" w:lastRowFirstColumn="0" w:lastRowLastColumn="0"/>
             </w:pPr>
             <w:r>
@@ -20032,7 +19965,6 @@
           <w:tcPr>
             <w:cnfStyle w:val="001000000000" w:firstRow="0" w:lastRow="0" w:firstColumn="1" w:lastColumn="0" w:oddVBand="0" w:evenVBand="0" w:oddHBand="0" w:evenHBand="0" w:firstRowFirstColumn="0" w:firstRowLastColumn="0" w:lastRowFirstColumn="0" w:lastRowLastColumn="0"/>
             <w:tcW w:w="1555" w:type="dxa"/>
-            <w:vAlign w:val="center"/>
           </w:tcPr>
           <w:p>
             <w:pPr>
@@ -20182,7 +20114,6 @@
           <w:tcPr>
             <w:cnfStyle w:val="001000000000" w:firstRow="0" w:lastRow="0" w:firstColumn="1" w:lastColumn="0" w:oddVBand="0" w:evenVBand="0" w:oddHBand="0" w:evenHBand="0" w:firstRowFirstColumn="0" w:firstRowLastColumn="0" w:lastRowFirstColumn="0" w:lastRowLastColumn="0"/>
             <w:tcW w:w="1555" w:type="dxa"/>
-            <w:vAlign w:val="center"/>
           </w:tcPr>
           <w:p>
             <w:pPr>
@@ -20465,7 +20396,6 @@
       <w:bookmarkStart w:id="102" w:name="_Toc212536877"/>
       <w:bookmarkStart w:id="103" w:name="_Toc213782754"/>
       <w:r>
-        <w:lastRenderedPageBreak/>
         <w:t>Hardware</w:t>
       </w:r>
       <w:bookmarkEnd w:id="102"/>
@@ -23092,8 +23022,18 @@
                 <w14:ligatures w14:val="none"/>
               </w:rPr>
               <w:br/>
-            </w:r>
-            <w:r>
+              <w:t>• Ball bounces off solid surface.</w:t>
+            </w:r>
+          </w:p>
+        </w:tc>
+        <w:tc>
+          <w:tcPr>
+            <w:tcW w:w="2835" w:type="dxa"/>
+            <w:hideMark/>
+          </w:tcPr>
+          <w:p>
+            <w:pPr>
+              <w:cnfStyle w:val="000000000000" w:firstRow="0" w:lastRow="0" w:firstColumn="0" w:lastColumn="0" w:oddVBand="0" w:evenVBand="0" w:oddHBand="0" w:evenHBand="0" w:firstRowFirstColumn="0" w:firstRowLastColumn="0" w:lastRowFirstColumn="0" w:lastRowLastColumn="0"/>
               <w:rPr>
                 <w:rFonts w:asciiTheme="majorHAnsi" w:eastAsia="Times New Roman" w:hAnsiTheme="majorHAnsi" w:cs="Times New Roman"/>
                 <w:kern w:val="0"/>
@@ -23101,19 +23041,8 @@
                 <w:szCs w:val="16"/>
                 <w14:ligatures w14:val="none"/>
               </w:rPr>
-              <w:lastRenderedPageBreak/>
-              <w:t>• Ball bounces off solid surface.</w:t>
-            </w:r>
-          </w:p>
-        </w:tc>
-        <w:tc>
-          <w:tcPr>
-            <w:tcW w:w="2835" w:type="dxa"/>
-            <w:hideMark/>
-          </w:tcPr>
-          <w:p>
-            <w:pPr>
-              <w:cnfStyle w:val="000000000000" w:firstRow="0" w:lastRow="0" w:firstColumn="0" w:lastColumn="0" w:oddVBand="0" w:evenVBand="0" w:oddHBand="0" w:evenHBand="0" w:firstRowFirstColumn="0" w:firstRowLastColumn="0" w:lastRowFirstColumn="0" w:lastRowLastColumn="0"/>
+            </w:pPr>
+            <w:r>
               <w:rPr>
                 <w:rFonts w:asciiTheme="majorHAnsi" w:eastAsia="Times New Roman" w:hAnsiTheme="majorHAnsi" w:cs="Times New Roman"/>
                 <w:kern w:val="0"/>
@@ -23121,16 +23050,6 @@
                 <w:szCs w:val="16"/>
                 <w14:ligatures w14:val="none"/>
               </w:rPr>
-            </w:pPr>
-            <w:r>
-              <w:rPr>
-                <w:rFonts w:asciiTheme="majorHAnsi" w:eastAsia="Times New Roman" w:hAnsiTheme="majorHAnsi" w:cs="Times New Roman"/>
-                <w:kern w:val="0"/>
-                <w:sz w:val="16"/>
-                <w:szCs w:val="16"/>
-                <w14:ligatures w14:val="none"/>
-              </w:rPr>
-              <w:lastRenderedPageBreak/>
               <w:t>• Resize capture guard to fit new ball snugly.</w:t>
             </w:r>
             <w:r>
@@ -23175,6 +23094,7 @@
                 <w14:ligatures w14:val="none"/>
               </w:rPr>
               <w:br/>
+              <w:t>• Allow kicker clearance.</w:t>
             </w:r>
             <w:r>
               <w:rPr>
@@ -23184,9 +23104,10 @@
                 <w:szCs w:val="16"/>
                 <w14:ligatures w14:val="none"/>
               </w:rPr>
-              <w:lastRenderedPageBreak/>
-              <w:t>• Allow kicker clearance.</w:t>
-            </w:r>
+              <w:br/>
+              <w:t xml:space="preserve">• Optional </w:t>
+            </w:r>
+            <w:proofErr w:type="spellStart"/>
             <w:r>
               <w:rPr>
                 <w:rFonts w:asciiTheme="majorHAnsi" w:eastAsia="Times New Roman" w:hAnsiTheme="majorHAnsi" w:cs="Times New Roman"/>
@@ -23195,10 +23116,9 @@
                 <w:szCs w:val="16"/>
                 <w14:ligatures w14:val="none"/>
               </w:rPr>
-              <w:br/>
-              <w:t xml:space="preserve">• Optional </w:t>
-            </w:r>
-            <w:proofErr w:type="spellStart"/>
+              <w:t>lightgate</w:t>
+            </w:r>
+            <w:proofErr w:type="spellEnd"/>
             <w:r>
               <w:rPr>
                 <w:rFonts w:asciiTheme="majorHAnsi" w:eastAsia="Times New Roman" w:hAnsiTheme="majorHAnsi" w:cs="Times New Roman"/>
@@ -23207,10 +23127,18 @@
                 <w:szCs w:val="16"/>
                 <w14:ligatures w14:val="none"/>
               </w:rPr>
-              <w:t>lightgate</w:t>
-            </w:r>
-            <w:proofErr w:type="spellEnd"/>
-            <w:r>
+              <w:t xml:space="preserve"> sensor mount.</w:t>
+            </w:r>
+          </w:p>
+        </w:tc>
+        <w:tc>
+          <w:tcPr>
+            <w:tcW w:w="1647" w:type="dxa"/>
+            <w:hideMark/>
+          </w:tcPr>
+          <w:p>
+            <w:pPr>
+              <w:cnfStyle w:val="000000000000" w:firstRow="0" w:lastRow="0" w:firstColumn="0" w:lastColumn="0" w:oddVBand="0" w:evenVBand="0" w:oddHBand="0" w:evenHBand="0" w:firstRowFirstColumn="0" w:firstRowLastColumn="0" w:lastRowFirstColumn="0" w:lastRowLastColumn="0"/>
               <w:rPr>
                 <w:rFonts w:asciiTheme="majorHAnsi" w:eastAsia="Times New Roman" w:hAnsiTheme="majorHAnsi" w:cs="Times New Roman"/>
                 <w:kern w:val="0"/>
@@ -23218,18 +23146,8 @@
                 <w:szCs w:val="16"/>
                 <w14:ligatures w14:val="none"/>
               </w:rPr>
-              <w:t xml:space="preserve"> sensor mount.</w:t>
-            </w:r>
-          </w:p>
-        </w:tc>
-        <w:tc>
-          <w:tcPr>
-            <w:tcW w:w="1647" w:type="dxa"/>
-            <w:hideMark/>
-          </w:tcPr>
-          <w:p>
-            <w:pPr>
-              <w:cnfStyle w:val="000000000000" w:firstRow="0" w:lastRow="0" w:firstColumn="0" w:lastColumn="0" w:oddVBand="0" w:evenVBand="0" w:oddHBand="0" w:evenHBand="0" w:firstRowFirstColumn="0" w:firstRowLastColumn="0" w:lastRowFirstColumn="0" w:lastRowLastColumn="0"/>
+            </w:pPr>
+            <w:r>
               <w:rPr>
                 <w:rFonts w:asciiTheme="majorHAnsi" w:eastAsia="Times New Roman" w:hAnsiTheme="majorHAnsi" w:cs="Times New Roman"/>
                 <w:kern w:val="0"/>
@@ -23237,16 +23155,6 @@
                 <w:szCs w:val="16"/>
                 <w14:ligatures w14:val="none"/>
               </w:rPr>
-            </w:pPr>
-            <w:r>
-              <w:rPr>
-                <w:rFonts w:asciiTheme="majorHAnsi" w:eastAsia="Times New Roman" w:hAnsiTheme="majorHAnsi" w:cs="Times New Roman"/>
-                <w:kern w:val="0"/>
-                <w:sz w:val="16"/>
-                <w:szCs w:val="16"/>
-                <w14:ligatures w14:val="none"/>
-              </w:rPr>
-              <w:lastRenderedPageBreak/>
               <w:t xml:space="preserve">• </w:t>
             </w:r>
             <w:r>
@@ -24291,7 +24199,6 @@
                 <w:sz w:val="20"/>
                 <w:szCs w:val="20"/>
               </w:rPr>
-              <w:lastRenderedPageBreak/>
               <w:t>Battery (back)</w:t>
             </w:r>
           </w:p>
@@ -24311,7 +24218,6 @@
               <w:rPr>
                 <w:noProof/>
               </w:rPr>
-              <w:lastRenderedPageBreak/>
               <w:drawing>
                 <wp:inline distT="0" distB="0" distL="0" distR="0" wp14:anchorId="7D65BECF" wp14:editId="1ACFFBE0">
                   <wp:extent cx="3295650" cy="1009650"/>
@@ -24890,9 +24796,6 @@
             </w:r>
             <w:r>
               <w:br/>
-            </w:r>
-            <w:r>
-              <w:lastRenderedPageBreak/>
               <w:t xml:space="preserve">• </w:t>
             </w:r>
             <w:r>
@@ -24975,7 +24878,6 @@
           </w:tcPr>
           <w:p>
             <w:r>
-              <w:lastRenderedPageBreak/>
               <w:t>Kicker (New)</w:t>
             </w:r>
           </w:p>
@@ -25685,7 +25587,6 @@
       </w:pPr>
       <w:bookmarkStart w:id="108" w:name="_Toc213782759"/>
       <w:r>
-        <w:lastRenderedPageBreak/>
         <w:t>1</w:t>
       </w:r>
       <w:r>
@@ -27126,7 +27027,6 @@
         </w:numPr>
       </w:pPr>
       <w:r>
-        <w:lastRenderedPageBreak/>
         <w:t xml:space="preserve">Relatively light weight </w:t>
       </w:r>
     </w:p>
@@ -28426,14 +28326,7 @@
               <w:rPr>
                 <w:color w:val="auto"/>
               </w:rPr>
-              <w:t xml:space="preserve"> rollers handle more stress </w:t>
-            </w:r>
-            <w:r>
-              <w:rPr>
-                <w:color w:val="auto"/>
-              </w:rPr>
-              <w:lastRenderedPageBreak/>
-              <w:t>individually, reducing overall load capacity.</w:t>
+              <w:t xml:space="preserve"> rollers handle more stress individually, reducing overall load capacity.</w:t>
             </w:r>
           </w:p>
         </w:tc>
@@ -28452,7 +28345,6 @@
               <w:rPr>
                 <w:color w:val="auto"/>
               </w:rPr>
-              <w:lastRenderedPageBreak/>
               <w:t xml:space="preserve">Higher </w:t>
             </w:r>
             <w:r>
@@ -28477,14 +28369,7 @@
               <w:rPr>
                 <w:color w:val="auto"/>
               </w:rPr>
-              <w:t xml:space="preserve">load is distributed across more </w:t>
-            </w:r>
-            <w:r>
-              <w:rPr>
-                <w:color w:val="auto"/>
-              </w:rPr>
-              <w:lastRenderedPageBreak/>
-              <w:t>rollers, allowing greater weight support</w:t>
+              <w:t>load is distributed across more rollers, allowing greater weight support</w:t>
             </w:r>
           </w:p>
         </w:tc>
@@ -28507,7 +28392,6 @@
               <w:rPr>
                 <w:color w:val="auto"/>
               </w:rPr>
-              <w:lastRenderedPageBreak/>
               <w:t>Traction &amp; Stability</w:t>
             </w:r>
           </w:p>
@@ -28863,7 +28747,6 @@
       </w:pPr>
       <w:bookmarkStart w:id="120" w:name="_Toc213782771"/>
       <w:r>
-        <w:lastRenderedPageBreak/>
         <w:t>Background Research</w:t>
       </w:r>
       <w:bookmarkEnd w:id="120"/>
@@ -29517,7 +29400,6 @@
       </w:pPr>
       <w:bookmarkStart w:id="121" w:name="_Toc213782772"/>
       <w:r>
-        <w:lastRenderedPageBreak/>
         <w:t>Requirements</w:t>
       </w:r>
       <w:bookmarkEnd w:id="121"/>
@@ -30268,7 +30150,6 @@
       </w:pPr>
       <w:bookmarkStart w:id="126" w:name="_Toc213782777"/>
       <w:r>
-        <w:lastRenderedPageBreak/>
         <w:t>Requirements</w:t>
       </w:r>
       <w:bookmarkEnd w:id="126"/>
@@ -30908,7 +30789,6 @@
       </w:pPr>
       <w:bookmarkStart w:id="132" w:name="_Toc213782783"/>
       <w:r>
-        <w:lastRenderedPageBreak/>
         <w:t>Plan for Solution</w:t>
       </w:r>
       <w:bookmarkEnd w:id="132"/>
@@ -31325,7 +31205,6 @@
       </w:pPr>
       <w:bookmarkStart w:id="142" w:name="_Toc213782793"/>
       <w:r>
-        <w:lastRenderedPageBreak/>
         <w:t>Plan for Solution</w:t>
       </w:r>
       <w:bookmarkEnd w:id="142"/>
@@ -31458,7 +31337,6 @@
       </w:pPr>
       <w:bookmarkStart w:id="145" w:name="_Toc213782796"/>
       <w:r>
-        <w:lastRenderedPageBreak/>
         <w:t>Background Research</w:t>
       </w:r>
       <w:bookmarkEnd w:id="145"/>
@@ -31767,7 +31645,6 @@
       </w:pPr>
       <w:bookmarkStart w:id="146" w:name="_Toc213782797"/>
       <w:r>
-        <w:lastRenderedPageBreak/>
         <w:t>Requirements</w:t>
       </w:r>
       <w:bookmarkEnd w:id="146"/>
@@ -32234,7 +32111,6 @@
           <w:noProof/>
           <w:highlight w:val="yellow"/>
         </w:rPr>
-        <w:lastRenderedPageBreak/>
         <w:drawing>
           <wp:inline distT="0" distB="0" distL="0" distR="0" wp14:anchorId="50C45B76" wp14:editId="2735AEED">
             <wp:extent cx="1752845" cy="2210108"/>
@@ -32740,7 +32616,6 @@
           <w:rFonts w:ascii="Segoe UI Emoji" w:eastAsia="Segoe UI Emoji" w:hAnsi="Segoe UI Emoji" w:cs="Segoe UI Emoji"/>
           <w:highlight w:val="yellow"/>
         </w:rPr>
-        <w:lastRenderedPageBreak/>
         <w:t xml:space="preserve">the different roles of the robots to see if </w:t>
       </w:r>
       <w:r>
@@ -33326,7 +33201,6 @@
         <w:rPr>
           <w:highlight w:val="yellow"/>
         </w:rPr>
-        <w:lastRenderedPageBreak/>
         <w:t>Kicker Board</w:t>
       </w:r>
     </w:p>
@@ -33871,7 +33745,6 @@
       </w:pPr>
       <w:bookmarkStart w:id="155" w:name="_Toc213782805"/>
       <w:r>
-        <w:lastRenderedPageBreak/>
         <w:t>Planning</w:t>
       </w:r>
       <w:r>
@@ -40284,6 +40157,18 @@
       </w:tcPr>
     </w:tblStylePr>
   </w:style>
+  <w:style w:type="character" w:styleId="FollowedHyperlink">
+    <w:name w:val="FollowedHyperlink"/>
+    <w:basedOn w:val="DefaultParagraphFont"/>
+    <w:uiPriority w:val="99"/>
+    <w:semiHidden/>
+    <w:unhideWhenUsed/>
+    <w:rsid w:val="00B31133"/>
+    <w:rPr>
+      <w:color w:val="96607D" w:themeColor="followedHyperlink"/>
+      <w:u w:val="single"/>
+    </w:rPr>
+  </w:style>
 </w:styles>
 </file>
 

</xml_diff>